<commit_message>
Sensitivity analysis part of the code is implemented.
</commit_message>
<xml_diff>
--- a/doc_ideas/20230629_model_equations.docx
+++ b/doc_ideas/20230629_model_equations.docx
@@ -43,23 +43,7 @@
             <w:rStyle w:val="Hyperlink"/>
             <w:rFonts w:ascii="Arial" w:hAnsi="Arial" w:cs="Arial"/>
           </w:rPr>
-          <w:t xml:space="preserve">Dominika A </w:t>
-        </w:r>
-        <w:proofErr w:type="spellStart"/>
-        <w:r>
-          <w:rPr>
-            <w:rStyle w:val="Hyperlink"/>
-            <w:rFonts w:ascii="Arial" w:hAnsi="Arial" w:cs="Arial"/>
-          </w:rPr>
-          <w:t>Kalkowska</w:t>
-        </w:r>
-        <w:proofErr w:type="spellEnd"/>
-        <w:r>
-          <w:rPr>
-            <w:rStyle w:val="Hyperlink"/>
-            <w:rFonts w:ascii="Arial" w:hAnsi="Arial" w:cs="Arial"/>
-          </w:rPr>
-          <w:t xml:space="preserve"> 2015</w:t>
+          <w:t>Dominika A Kalkowska 2015</w:t>
         </w:r>
       </w:hyperlink>
       <w:r>
@@ -121,21 +105,12 @@
         </w:rPr>
       </w:pPr>
       <w:hyperlink r:id="rId10" w:history="1">
-        <w:proofErr w:type="spellStart"/>
         <w:r>
           <w:rPr>
             <w:rStyle w:val="Hyperlink"/>
             <w:rFonts w:ascii="Arial" w:hAnsi="Arial" w:cs="Arial"/>
           </w:rPr>
-          <w:t>Ranta</w:t>
-        </w:r>
-        <w:proofErr w:type="spellEnd"/>
-        <w:r>
-          <w:rPr>
-            <w:rStyle w:val="Hyperlink"/>
-            <w:rFonts w:ascii="Arial" w:hAnsi="Arial" w:cs="Arial"/>
-          </w:rPr>
-          <w:t xml:space="preserve"> 2001</w:t>
+          <w:t>Ranta 2001</w:t>
         </w:r>
       </w:hyperlink>
       <w:r>
@@ -163,23 +138,7 @@
             <w:rStyle w:val="Hyperlink"/>
             <w:rFonts w:ascii="Arial" w:hAnsi="Arial" w:cs="Arial"/>
           </w:rPr>
-          <w:t xml:space="preserve">Megan </w:t>
-        </w:r>
-        <w:proofErr w:type="spellStart"/>
-        <w:r>
-          <w:rPr>
-            <w:rStyle w:val="Hyperlink"/>
-            <w:rFonts w:ascii="Arial" w:hAnsi="Arial" w:cs="Arial"/>
-          </w:rPr>
-          <w:t>Auzenbergs</w:t>
-        </w:r>
-        <w:proofErr w:type="spellEnd"/>
-        <w:r>
-          <w:rPr>
-            <w:rStyle w:val="Hyperlink"/>
-            <w:rFonts w:ascii="Arial" w:hAnsi="Arial" w:cs="Arial"/>
-          </w:rPr>
-          <w:t xml:space="preserve"> 2023</w:t>
+          <w:t>Megan Auzenbergs 2023</w:t>
         </w:r>
       </w:hyperlink>
       <w:r>
@@ -271,21 +230,7 @@
         <w:rPr>
           <w:rFonts w:ascii="Arial" w:hAnsi="Arial" w:cs="Arial"/>
         </w:rPr>
-        <w:t xml:space="preserve">According to </w:t>
-      </w:r>
-      <w:proofErr w:type="spellStart"/>
-      <w:r>
-        <w:rPr>
-          <w:rFonts w:ascii="Arial" w:hAnsi="Arial" w:cs="Arial"/>
-        </w:rPr>
-        <w:t>Ranta</w:t>
-      </w:r>
-      <w:proofErr w:type="spellEnd"/>
-      <w:r>
-        <w:rPr>
-          <w:rFonts w:ascii="Arial" w:hAnsi="Arial" w:cs="Arial"/>
-        </w:rPr>
-        <w:t xml:space="preserve"> 2001’s study, the model is decomposed the three parts: the epidemic model, </w:t>
+        <w:t xml:space="preserve">According to Ranta 2001’s study, the model is decomposed the three parts: the epidemic model, </w:t>
       </w:r>
       <w:r>
         <w:rPr>
@@ -401,14 +346,12 @@
         </w:rPr>
         <w:t xml:space="preserve">TODO: find a paper describing the delayed detection of poliovirus from a single </w:t>
       </w:r>
-      <w:proofErr w:type="spellStart"/>
       <w:r>
         <w:rPr>
           <w:rFonts w:ascii="Arial" w:hAnsi="Arial" w:cs="Arial"/>
         </w:rPr>
         <w:t>infectee</w:t>
       </w:r>
-      <w:proofErr w:type="spellEnd"/>
       <w:r>
         <w:rPr>
           <w:rFonts w:ascii="Arial" w:hAnsi="Arial" w:cs="Arial"/>
@@ -433,23 +376,7 @@
             <w:rStyle w:val="Hyperlink"/>
             <w:rFonts w:ascii="Arial" w:hAnsi="Arial" w:cs="Arial"/>
           </w:rPr>
-          <w:t xml:space="preserve">W. J. </w:t>
-        </w:r>
-        <w:proofErr w:type="spellStart"/>
-        <w:r>
-          <w:rPr>
-            <w:rStyle w:val="Hyperlink"/>
-            <w:rFonts w:ascii="Arial" w:hAnsi="Arial" w:cs="Arial"/>
-          </w:rPr>
-          <w:t>Lodder</w:t>
-        </w:r>
-        <w:proofErr w:type="spellEnd"/>
-        <w:r>
-          <w:rPr>
-            <w:rStyle w:val="Hyperlink"/>
-            <w:rFonts w:ascii="Arial" w:hAnsi="Arial" w:cs="Arial"/>
-          </w:rPr>
-          <w:t xml:space="preserve"> 2012</w:t>
+          <w:t>W. J. Lodder 2012</w:t>
         </w:r>
       </w:hyperlink>
       <w:r>
@@ -517,39 +444,7 @@
             <w:rStyle w:val="Hyperlink"/>
             <w:rFonts w:ascii="Arial" w:hAnsi="Arial" w:cs="Arial"/>
           </w:rPr>
-          <w:t xml:space="preserve">Radboud J. </w:t>
-        </w:r>
-        <w:proofErr w:type="spellStart"/>
-        <w:r>
-          <w:rPr>
-            <w:rStyle w:val="Hyperlink"/>
-            <w:rFonts w:ascii="Arial" w:hAnsi="Arial" w:cs="Arial"/>
-          </w:rPr>
-          <w:t>Duintjer</w:t>
-        </w:r>
-        <w:proofErr w:type="spellEnd"/>
-        <w:r>
-          <w:rPr>
-            <w:rStyle w:val="Hyperlink"/>
-            <w:rFonts w:ascii="Arial" w:hAnsi="Arial" w:cs="Arial"/>
-          </w:rPr>
-          <w:t xml:space="preserve"> </w:t>
-        </w:r>
-        <w:proofErr w:type="spellStart"/>
-        <w:r>
-          <w:rPr>
-            <w:rStyle w:val="Hyperlink"/>
-            <w:rFonts w:ascii="Arial" w:hAnsi="Arial" w:cs="Arial"/>
-          </w:rPr>
-          <w:t>Tebbens</w:t>
-        </w:r>
-        <w:proofErr w:type="spellEnd"/>
-        <w:r>
-          <w:rPr>
-            <w:rStyle w:val="Hyperlink"/>
-            <w:rFonts w:ascii="Arial" w:hAnsi="Arial" w:cs="Arial"/>
-          </w:rPr>
-          <w:t xml:space="preserve"> 2013</w:t>
+          <w:t>Radboud J. Duintjer Tebbens 2013</w:t>
         </w:r>
       </w:hyperlink>
       <w:r>
@@ -664,21 +559,7 @@
         <w:rPr>
           <w:rFonts w:ascii="Arial" w:hAnsi="Arial" w:cs="Arial"/>
         </w:rPr>
-        <w:t xml:space="preserve"> obtained ?? for the shape parameter. Then we subsequently fit the recovery period to the expert opinion data by minimising the </w:t>
-      </w:r>
-      <w:proofErr w:type="spellStart"/>
-      <w:r>
-        <w:rPr>
-          <w:rFonts w:ascii="Arial" w:hAnsi="Arial" w:cs="Arial"/>
-        </w:rPr>
-        <w:t>Kullback-Leibler</w:t>
-      </w:r>
-      <w:proofErr w:type="spellEnd"/>
-      <w:r>
-        <w:rPr>
-          <w:rFonts w:ascii="Arial" w:hAnsi="Arial" w:cs="Arial"/>
-        </w:rPr>
-        <w:t xml:space="preserve"> divergence. </w:t>
+        <w:t xml:space="preserve"> obtained ?? for the shape parameter. Then we subsequently fit the recovery period to the expert opinion data by minimising the Kullback-Leibler divergence. </w:t>
       </w:r>
     </w:p>
     <w:p>
@@ -813,21 +694,7 @@
         <w:rPr>
           <w:rFonts w:ascii="Arial" w:hAnsi="Arial" w:cs="Arial"/>
         </w:rPr>
-        <w:t xml:space="preserve">. We also </w:t>
-      </w:r>
-      <w:proofErr w:type="gramStart"/>
-      <w:r>
-        <w:rPr>
-          <w:rFonts w:ascii="Arial" w:hAnsi="Arial" w:cs="Arial"/>
-        </w:rPr>
-        <w:t>have to</w:t>
-      </w:r>
-      <w:proofErr w:type="gramEnd"/>
-      <w:r>
-        <w:rPr>
-          <w:rFonts w:ascii="Arial" w:hAnsi="Arial" w:cs="Arial"/>
-        </w:rPr>
-        <w:t xml:space="preserve"> consider </w:t>
+        <w:t xml:space="preserve">. We also have to consider </w:t>
       </w:r>
       <w:r>
         <w:rPr>
@@ -940,21 +807,12 @@
         <w:t xml:space="preserve">TODO: </w:t>
       </w:r>
       <w:hyperlink r:id="rId17" w:history="1">
-        <w:proofErr w:type="spellStart"/>
         <w:r>
           <w:rPr>
             <w:rStyle w:val="Hyperlink"/>
             <w:rFonts w:ascii="Arial" w:hAnsi="Arial" w:cs="Arial"/>
           </w:rPr>
-          <w:t>Yifan</w:t>
-        </w:r>
-        <w:proofErr w:type="spellEnd"/>
-        <w:r>
-          <w:rPr>
-            <w:rStyle w:val="Hyperlink"/>
-            <w:rFonts w:ascii="Arial" w:hAnsi="Arial" w:cs="Arial"/>
-          </w:rPr>
-          <w:t xml:space="preserve"> Zhu 2021</w:t>
+          <w:t>Yifan Zhu 2021</w:t>
         </w:r>
       </w:hyperlink>
       <w:r>
@@ -1032,83 +890,28 @@
             <w:rStyle w:val="Hyperlink"/>
             <w:rFonts w:ascii="Arial" w:hAnsi="Arial" w:cs="Arial"/>
           </w:rPr>
-          <w:t xml:space="preserve">Filippo </w:t>
+          <w:t>Filippo Simini 2012</w:t>
         </w:r>
-        <w:proofErr w:type="spellStart"/>
+      </w:hyperlink>
+      <w:r>
+        <w:rPr>
+          <w:rFonts w:ascii="Arial" w:hAnsi="Arial" w:cs="Arial"/>
+        </w:rPr>
+        <w:t>), and impedance model (</w:t>
+      </w:r>
+      <w:hyperlink r:id="rId19" w:history="1">
         <w:r>
           <w:rPr>
             <w:rStyle w:val="Hyperlink"/>
             <w:rFonts w:ascii="Arial" w:hAnsi="Arial" w:cs="Arial"/>
           </w:rPr>
-          <w:t>Simini</w:t>
-        </w:r>
-        <w:proofErr w:type="spellEnd"/>
-        <w:r>
-          <w:rPr>
-            <w:rStyle w:val="Hyperlink"/>
-            <w:rFonts w:ascii="Arial" w:hAnsi="Arial" w:cs="Arial"/>
-          </w:rPr>
-          <w:t xml:space="preserve"> 2012</w:t>
+          <w:t>Kankoé Sallah 2017</w:t>
         </w:r>
       </w:hyperlink>
       <w:r>
         <w:rPr>
           <w:rFonts w:ascii="Arial" w:hAnsi="Arial" w:cs="Arial"/>
         </w:rPr>
-        <w:t>), and impedance model (</w:t>
-      </w:r>
-      <w:proofErr w:type="spellStart"/>
-      <w:r>
-        <w:fldChar w:fldCharType="begin"/>
-      </w:r>
-      <w:r>
-        <w:instrText>HYPERLINK "https://ij-healthgeographics.biomedcentral.com/articles/10.1186/s12942-017-0115-7"</w:instrText>
-      </w:r>
-      <w:r>
-        <w:fldChar w:fldCharType="separate"/>
-      </w:r>
-      <w:r>
-        <w:rPr>
-          <w:rStyle w:val="Hyperlink"/>
-          <w:rFonts w:ascii="Arial" w:hAnsi="Arial" w:cs="Arial"/>
-        </w:rPr>
-        <w:t>Kankoé</w:t>
-      </w:r>
-      <w:proofErr w:type="spellEnd"/>
-      <w:r>
-        <w:rPr>
-          <w:rStyle w:val="Hyperlink"/>
-          <w:rFonts w:ascii="Arial" w:hAnsi="Arial" w:cs="Arial"/>
-        </w:rPr>
-        <w:t xml:space="preserve"> </w:t>
-      </w:r>
-      <w:proofErr w:type="spellStart"/>
-      <w:r>
-        <w:rPr>
-          <w:rStyle w:val="Hyperlink"/>
-          <w:rFonts w:ascii="Arial" w:hAnsi="Arial" w:cs="Arial"/>
-        </w:rPr>
-        <w:t>Sallah</w:t>
-      </w:r>
-      <w:proofErr w:type="spellEnd"/>
-      <w:r>
-        <w:rPr>
-          <w:rStyle w:val="Hyperlink"/>
-          <w:rFonts w:ascii="Arial" w:hAnsi="Arial" w:cs="Arial"/>
-        </w:rPr>
-        <w:t xml:space="preserve"> 2017</w:t>
-      </w:r>
-      <w:r>
-        <w:rPr>
-          <w:rStyle w:val="Hyperlink"/>
-          <w:rFonts w:ascii="Arial" w:hAnsi="Arial" w:cs="Arial"/>
-        </w:rPr>
-        <w:fldChar w:fldCharType="end"/>
-      </w:r>
-      <w:r>
-        <w:rPr>
-          <w:rFonts w:ascii="Arial" w:hAnsi="Arial" w:cs="Arial"/>
-        </w:rPr>
         <w:t xml:space="preserve">). </w:t>
       </w:r>
       <w:r>
@@ -1155,35 +958,7 @@
         <w:rPr>
           <w:rFonts w:ascii="Arial" w:hAnsi="Arial" w:cs="Arial"/>
         </w:rPr>
-        <w:t xml:space="preserve">The probability of commuting from </w:t>
-      </w:r>
-      <w:proofErr w:type="spellStart"/>
-      <w:r>
-        <w:rPr>
-          <w:rFonts w:ascii="Arial" w:hAnsi="Arial" w:cs="Arial"/>
-        </w:rPr>
-        <w:t>i</w:t>
-      </w:r>
-      <w:proofErr w:type="spellEnd"/>
-      <w:r>
-        <w:rPr>
-          <w:rFonts w:ascii="Arial" w:hAnsi="Arial" w:cs="Arial"/>
-        </w:rPr>
-        <w:t xml:space="preserve"> to j per day is given </w:t>
-      </w:r>
-      <w:proofErr w:type="gramStart"/>
-      <w:r>
-        <w:rPr>
-          <w:rFonts w:ascii="Arial" w:hAnsi="Arial" w:cs="Arial"/>
-        </w:rPr>
-        <w:t>by</w:t>
-      </w:r>
-      <w:proofErr w:type="gramEnd"/>
-      <w:r>
-        <w:rPr>
-          <w:rFonts w:ascii="Arial" w:hAnsi="Arial" w:cs="Arial"/>
-        </w:rPr>
-        <w:t xml:space="preserve">  </w:t>
+        <w:t xml:space="preserve">The probability of commuting from i to j per day is given by  </w:t>
       </w:r>
     </w:p>
     <w:p>
@@ -1492,7 +1267,7 @@
         </w:rPr>
         <w:t xml:space="preserve"> (including the travel volume per day and the duration of travelling, see the relationship between the travel distance and travel duration, </w:t>
       </w:r>
-      <w:hyperlink r:id="rId19" w:history="1">
+      <w:hyperlink r:id="rId20" w:history="1">
         <w:r>
           <w:rPr>
             <w:rStyle w:val="Hyperlink"/>
@@ -1541,7 +1316,6 @@
         </w:rPr>
         <w:t xml:space="preserve"> and </w:t>
       </w:r>
-      <w:proofErr w:type="spellStart"/>
       <w:r>
         <w:rPr>
           <w:rFonts w:ascii="Arial" w:hAnsi="Arial" w:cs="Arial"/>
@@ -1557,28 +1331,12 @@
         </w:rPr>
         <w:t>j</w:t>
       </w:r>
-      <w:proofErr w:type="spellEnd"/>
-      <w:r>
-        <w:rPr>
-          <w:rFonts w:ascii="Arial" w:hAnsi="Arial" w:cs="Arial"/>
-        </w:rPr>
-        <w:t xml:space="preserve"> denotes the population size at location </w:t>
-      </w:r>
-      <w:proofErr w:type="spellStart"/>
-      <w:r>
-        <w:rPr>
-          <w:rFonts w:ascii="Arial" w:hAnsi="Arial" w:cs="Arial"/>
-        </w:rPr>
-        <w:t>i</w:t>
-      </w:r>
-      <w:proofErr w:type="spellEnd"/>
-      <w:r>
-        <w:rPr>
-          <w:rFonts w:ascii="Arial" w:hAnsi="Arial" w:cs="Arial"/>
-        </w:rPr>
-        <w:t xml:space="preserve"> and j, respectively, where </w:t>
-      </w:r>
-      <w:proofErr w:type="spellStart"/>
+      <w:r>
+        <w:rPr>
+          <w:rFonts w:ascii="Arial" w:hAnsi="Arial" w:cs="Arial"/>
+        </w:rPr>
+        <w:t xml:space="preserve"> denotes the population size at location i and j, respectively, where </w:t>
+      </w:r>
       <w:r>
         <w:rPr>
           <w:rFonts w:ascii="Arial" w:hAnsi="Arial" w:cs="Arial"/>
@@ -1594,7 +1352,6 @@
         </w:rPr>
         <w:t>ij</w:t>
       </w:r>
-      <w:proofErr w:type="spellEnd"/>
       <w:r>
         <w:rPr>
           <w:rFonts w:ascii="Arial" w:hAnsi="Arial" w:cs="Arial"/>
@@ -1612,29 +1369,7 @@
         <w:rPr>
           <w:rFonts w:ascii="Arial" w:hAnsi="Arial" w:cs="Arial"/>
         </w:rPr>
-        <w:t xml:space="preserve">radius centred at </w:t>
-      </w:r>
-      <w:proofErr w:type="spellStart"/>
-      <w:proofErr w:type="gramStart"/>
-      <w:r>
-        <w:rPr>
-          <w:rFonts w:ascii="Arial" w:hAnsi="Arial" w:cs="Arial"/>
-        </w:rPr>
-        <w:t>i</w:t>
-      </w:r>
-      <w:proofErr w:type="spellEnd"/>
-      <w:r>
-        <w:rPr>
-          <w:rFonts w:ascii="Arial" w:hAnsi="Arial" w:cs="Arial"/>
-        </w:rPr>
-        <w:t>, but</w:t>
-      </w:r>
-      <w:proofErr w:type="gramEnd"/>
-      <w:r>
-        <w:rPr>
-          <w:rFonts w:ascii="Arial" w:hAnsi="Arial" w:cs="Arial"/>
-        </w:rPr>
-        <w:t xml:space="preserve"> excluding the source and destination population.</w:t>
+        <w:t>radius centred at i, but excluding the source and destination population.</w:t>
       </w:r>
       <w:r>
         <w:rPr>
@@ -2090,7 +1825,6 @@
         </w:rPr>
         <w:t xml:space="preserve">represents the individuals with latent period at location </w:t>
       </w:r>
-      <w:proofErr w:type="spellStart"/>
       <w:r>
         <w:rPr>
           <w:rFonts w:ascii="Arial" w:hAnsi="Arial" w:cs="Arial"/>
@@ -2099,15 +1833,12 @@
         </w:rPr>
         <w:t>i</w:t>
       </w:r>
-      <w:proofErr w:type="spellEnd"/>
       <w:r>
         <w:rPr>
           <w:rFonts w:ascii="Arial" w:hAnsi="Arial" w:cs="Arial"/>
         </w:rPr>
         <w:t xml:space="preserve">, and </w:t>
       </w:r>
-      <w:proofErr w:type="spellStart"/>
-      <w:proofErr w:type="gramStart"/>
       <w:r>
         <w:rPr>
           <w:rFonts w:ascii="Arial" w:hAnsi="Arial" w:cs="Arial"/>
@@ -2123,8 +1854,6 @@
         </w:rPr>
         <w:t>k,j</w:t>
       </w:r>
-      <w:proofErr w:type="spellEnd"/>
-      <w:proofErr w:type="gramEnd"/>
       <w:r>
         <w:rPr>
           <w:rFonts w:ascii="Arial" w:hAnsi="Arial" w:cs="Arial"/>
@@ -2189,50 +1918,6 @@
           <w:rFonts w:ascii="Arial" w:hAnsi="Arial" w:cs="Arial"/>
         </w:rPr>
         <w:t>In polio situation, radiation model fits better than the gravity model (</w:t>
-      </w:r>
-      <w:hyperlink r:id="rId20" w:history="1">
-        <w:r>
-          <w:rPr>
-            <w:rStyle w:val="Hyperlink"/>
-            <w:rFonts w:ascii="Arial" w:hAnsi="Arial" w:cs="Arial"/>
-          </w:rPr>
-          <w:t xml:space="preserve">Arend </w:t>
-        </w:r>
-        <w:proofErr w:type="spellStart"/>
-        <w:r>
-          <w:rPr>
-            <w:rStyle w:val="Hyperlink"/>
-            <w:rFonts w:ascii="Arial" w:hAnsi="Arial" w:cs="Arial"/>
-          </w:rPr>
-          <w:t>Voorman</w:t>
-        </w:r>
-        <w:proofErr w:type="spellEnd"/>
-        <w:r>
-          <w:rPr>
-            <w:rStyle w:val="Hyperlink"/>
-            <w:rFonts w:ascii="Arial" w:hAnsi="Arial" w:cs="Arial"/>
-          </w:rPr>
-          <w:t xml:space="preserve"> 2023</w:t>
-        </w:r>
-      </w:hyperlink>
-      <w:r>
-        <w:rPr>
-          <w:rFonts w:ascii="Arial" w:hAnsi="Arial" w:cs="Arial"/>
-        </w:rPr>
-        <w:t>).</w:t>
-      </w:r>
-    </w:p>
-    <w:p>
-      <w:pPr>
-        <w:rPr>
-          <w:rFonts w:ascii="Arial" w:hAnsi="Arial" w:cs="Arial"/>
-        </w:rPr>
-      </w:pPr>
-      <w:r>
-        <w:rPr>
-          <w:rFonts w:ascii="Arial" w:hAnsi="Arial" w:cs="Arial"/>
-        </w:rPr>
-        <w:t xml:space="preserve">Limitations: </w:t>
       </w:r>
       <w:hyperlink r:id="rId21" w:history="1">
         <w:r>
@@ -2240,23 +1925,35 @@
             <w:rStyle w:val="Hyperlink"/>
             <w:rFonts w:ascii="Arial" w:hAnsi="Arial" w:cs="Arial"/>
           </w:rPr>
-          <w:t xml:space="preserve">Amy </w:t>
+          <w:t>Arend Voorman 2023</w:t>
         </w:r>
-        <w:proofErr w:type="spellStart"/>
+      </w:hyperlink>
+      <w:r>
+        <w:rPr>
+          <w:rFonts w:ascii="Arial" w:hAnsi="Arial" w:cs="Arial"/>
+        </w:rPr>
+        <w:t>).</w:t>
+      </w:r>
+    </w:p>
+    <w:p>
+      <w:pPr>
+        <w:rPr>
+          <w:rFonts w:ascii="Arial" w:hAnsi="Arial" w:cs="Arial"/>
+        </w:rPr>
+      </w:pPr>
+      <w:r>
+        <w:rPr>
+          <w:rFonts w:ascii="Arial" w:hAnsi="Arial" w:cs="Arial"/>
+        </w:rPr>
+        <w:t xml:space="preserve">Limitations: </w:t>
+      </w:r>
+      <w:hyperlink r:id="rId22" w:history="1">
         <w:r>
           <w:rPr>
             <w:rStyle w:val="Hyperlink"/>
             <w:rFonts w:ascii="Arial" w:hAnsi="Arial" w:cs="Arial"/>
           </w:rPr>
-          <w:t>Wesolowski</w:t>
-        </w:r>
-        <w:proofErr w:type="spellEnd"/>
-        <w:r>
-          <w:rPr>
-            <w:rStyle w:val="Hyperlink"/>
-            <w:rFonts w:ascii="Arial" w:hAnsi="Arial" w:cs="Arial"/>
-          </w:rPr>
-          <w:t xml:space="preserve"> 2015</w:t>
+          <w:t>Amy Wesolowski 2015</w:t>
         </w:r>
       </w:hyperlink>
       <w:r>
@@ -2305,7 +2002,7 @@
           <w:rFonts w:ascii="Arial" w:hAnsi="Arial" w:cs="Arial"/>
         </w:rPr>
       </w:pPr>
-      <w:hyperlink r:id="rId22" w:history="1">
+      <w:hyperlink r:id="rId23" w:history="1">
         <w:r>
           <w:rPr>
             <w:rStyle w:val="Hyperlink"/>
@@ -2417,7 +2114,7 @@
                     </pic:cNvPicPr>
                   </pic:nvPicPr>
                   <pic:blipFill>
-                    <a:blip r:embed="rId23">
+                    <a:blip r:embed="rId24">
                       <a:extLst>
                         <a:ext uri="{28A0092B-C50C-407E-A947-70E740481C1C}">
                           <a14:useLocalDpi xmlns:a14="http://schemas.microsoft.com/office/drawing/2010/main" val="0"/>
@@ -2475,8 +2172,7 @@
         </w:rPr>
         <w:t xml:space="preserve">10km resolution obtained from the </w:t>
       </w:r>
-      <w:hyperlink r:id="rId24" w:history="1">
-        <w:proofErr w:type="spellStart"/>
+      <w:hyperlink r:id="rId25" w:history="1">
         <w:r>
           <w:rPr>
             <w:rStyle w:val="Hyperlink"/>
@@ -2484,7 +2180,6 @@
           </w:rPr>
           <w:t>WorldPop</w:t>
         </w:r>
-        <w:proofErr w:type="spellEnd"/>
       </w:hyperlink>
       <w:r>
         <w:rPr>
@@ -2522,7 +2217,7 @@
                     </pic:cNvPicPr>
                   </pic:nvPicPr>
                   <pic:blipFill>
-                    <a:blip r:embed="rId25">
+                    <a:blip r:embed="rId26">
                       <a:extLst>
                         <a:ext uri="{28A0092B-C50C-407E-A947-70E740481C1C}">
                           <a14:useLocalDpi xmlns:a14="http://schemas.microsoft.com/office/drawing/2010/main" val="0"/>
@@ -2568,8 +2263,7 @@
         </w:rPr>
         <w:t xml:space="preserve">Figure. South Africa male population under 5 with 20km resolution obtained from the </w:t>
       </w:r>
-      <w:hyperlink r:id="rId26" w:history="1">
-        <w:proofErr w:type="spellStart"/>
+      <w:hyperlink r:id="rId27" w:history="1">
         <w:r>
           <w:rPr>
             <w:rStyle w:val="Hyperlink"/>
@@ -2577,7 +2271,6 @@
           </w:rPr>
           <w:t>WorldPop</w:t>
         </w:r>
-        <w:proofErr w:type="spellEnd"/>
       </w:hyperlink>
       <w:r>
         <w:rPr>
@@ -2623,7 +2316,7 @@
                     </pic:cNvPicPr>
                   </pic:nvPicPr>
                   <pic:blipFill>
-                    <a:blip r:embed="rId27">
+                    <a:blip r:embed="rId28">
                       <a:extLst>
                         <a:ext uri="{28A0092B-C50C-407E-A947-70E740481C1C}">
                           <a14:useLocalDpi xmlns:a14="http://schemas.microsoft.com/office/drawing/2010/main" val="0"/>
@@ -2675,8 +2368,7 @@
         </w:rPr>
         <w:t xml:space="preserve">. South Africa male population under 5 with 100km resolution obtained from the </w:t>
       </w:r>
-      <w:hyperlink r:id="rId28" w:history="1">
-        <w:proofErr w:type="spellStart"/>
+      <w:hyperlink r:id="rId29" w:history="1">
         <w:r>
           <w:rPr>
             <w:rStyle w:val="Hyperlink"/>
@@ -2684,7 +2376,6 @@
           </w:rPr>
           <w:t>WorldPop</w:t>
         </w:r>
-        <w:proofErr w:type="spellEnd"/>
       </w:hyperlink>
       <w:r>
         <w:rPr>
@@ -2722,7 +2413,7 @@
                     </pic:cNvPicPr>
                   </pic:nvPicPr>
                   <pic:blipFill>
-                    <a:blip r:embed="rId29">
+                    <a:blip r:embed="rId30">
                       <a:extLst>
                         <a:ext uri="{28A0092B-C50C-407E-A947-70E740481C1C}">
                           <a14:useLocalDpi xmlns:a14="http://schemas.microsoft.com/office/drawing/2010/main" val="0"/>
@@ -2805,8 +2496,6 @@
         </w:rPr>
         <w:t xml:space="preserve"> simulations, let </w:t>
       </w:r>
-      <w:proofErr w:type="spellStart"/>
-      <w:proofErr w:type="gramStart"/>
       <w:r>
         <w:rPr>
           <w:rFonts w:ascii="Arial" w:hAnsi="Arial" w:cs="Arial"/>
@@ -2824,8 +2513,6 @@
         </w:rPr>
         <w:t>AFP,i</w:t>
       </w:r>
-      <w:proofErr w:type="spellEnd"/>
-      <w:proofErr w:type="gramEnd"/>
       <w:r>
         <w:rPr>
           <w:rFonts w:ascii="Arial" w:hAnsi="Arial" w:cs="Arial"/>
@@ -2838,7 +2525,6 @@
         </w:rPr>
         <w:t xml:space="preserve">and </w:t>
       </w:r>
-      <w:proofErr w:type="spellStart"/>
       <w:r>
         <w:rPr>
           <w:rFonts w:ascii="Arial" w:hAnsi="Arial" w:cs="Arial"/>
@@ -2852,151 +2538,100 @@
           <w:rFonts w:ascii="Arial" w:hAnsi="Arial" w:cs="Arial"/>
           <w:vertAlign w:val="subscript"/>
         </w:rPr>
-        <w:t>ES,i</w:t>
-      </w:r>
-      <w:proofErr w:type="spellEnd"/>
-      <w:r>
-        <w:rPr>
-          <w:rFonts w:ascii="Arial" w:hAnsi="Arial" w:cs="Arial"/>
+        <w:t xml:space="preserve">ES,i </w:t>
+      </w:r>
+      <w:r>
+        <w:rPr>
+          <w:rFonts w:ascii="Arial" w:hAnsi="Arial" w:cs="Arial"/>
+        </w:rPr>
+        <w:t xml:space="preserve">be </w:t>
+      </w:r>
+      <w:r>
+        <w:rPr>
+          <w:rFonts w:ascii="Arial" w:hAnsi="Arial" w:cs="Arial"/>
+        </w:rPr>
+        <w:t xml:space="preserve">the timing of </w:t>
+      </w:r>
+      <w:r>
+        <w:rPr>
+          <w:rFonts w:ascii="Arial" w:hAnsi="Arial" w:cs="Arial"/>
+        </w:rPr>
+        <w:t xml:space="preserve">the number </w:t>
+      </w:r>
+      <w:r>
+        <w:rPr>
+          <w:rFonts w:ascii="Arial" w:hAnsi="Arial" w:cs="Arial"/>
+        </w:rPr>
+        <w:t xml:space="preserve">of simulations detecting poliovirus through type i surveillance by the time of (i takes AFP surveillance or ES). We define the extinction of epidemic as no individuals are infected with poliovirus, meaning that individuals are only present in S, R or H compartments. </w:t>
+      </w:r>
+    </w:p>
+    <w:p>
+      <w:pPr>
+        <w:rPr>
+          <w:rFonts w:ascii="Arial" w:hAnsi="Arial" w:cs="Arial"/>
+          <w:iCs/>
+        </w:rPr>
+      </w:pPr>
+      <w:r>
+        <w:rPr>
+          <w:rFonts w:ascii="Arial" w:hAnsi="Arial" w:cs="Arial"/>
+        </w:rPr>
+        <w:t xml:space="preserve">In some simulations, the epidemic dies out before any poliovirus is detected through either AFP surveillance or ES, we set these timings as null. We calculated the proportion of the detection patterns, and calculated the lead time of ES over AFP surveillance by </w:t>
+      </w:r>
+      <w:r>
+        <w:rPr>
+          <w:rFonts w:ascii="Arial" w:hAnsi="Arial" w:cs="Arial"/>
+          <w:i/>
+          <w:iCs/>
+        </w:rPr>
+        <w:t>t</w:t>
+      </w:r>
+      <w:r>
+        <w:rPr>
+          <w:rFonts w:ascii="Arial" w:hAnsi="Arial" w:cs="Arial"/>
+          <w:i/>
+          <w:iCs/>
           <w:vertAlign w:val="subscript"/>
         </w:rPr>
-        <w:t xml:space="preserve"> </w:t>
-      </w:r>
-      <w:r>
-        <w:rPr>
-          <w:rFonts w:ascii="Arial" w:hAnsi="Arial" w:cs="Arial"/>
-        </w:rPr>
-        <w:t xml:space="preserve">be </w:t>
-      </w:r>
-      <w:r>
-        <w:rPr>
-          <w:rFonts w:ascii="Arial" w:hAnsi="Arial" w:cs="Arial"/>
-        </w:rPr>
-        <w:t xml:space="preserve">the timing of </w:t>
-      </w:r>
-      <w:r>
-        <w:rPr>
-          <w:rFonts w:ascii="Arial" w:hAnsi="Arial" w:cs="Arial"/>
-        </w:rPr>
-        <w:t xml:space="preserve">the number </w:t>
-      </w:r>
-      <w:r>
-        <w:rPr>
-          <w:rFonts w:ascii="Arial" w:hAnsi="Arial" w:cs="Arial"/>
-        </w:rPr>
-        <w:t xml:space="preserve">of simulations detecting poliovirus through type </w:t>
-      </w:r>
-      <w:proofErr w:type="spellStart"/>
-      <w:r>
-        <w:rPr>
-          <w:rFonts w:ascii="Arial" w:hAnsi="Arial" w:cs="Arial"/>
-        </w:rPr>
-        <w:t>i</w:t>
-      </w:r>
-      <w:proofErr w:type="spellEnd"/>
-      <w:r>
-        <w:rPr>
-          <w:rFonts w:ascii="Arial" w:hAnsi="Arial" w:cs="Arial"/>
-        </w:rPr>
-        <w:t xml:space="preserve"> surveillance by the time of (</w:t>
-      </w:r>
-      <w:proofErr w:type="spellStart"/>
-      <w:r>
-        <w:rPr>
-          <w:rFonts w:ascii="Arial" w:hAnsi="Arial" w:cs="Arial"/>
-        </w:rPr>
-        <w:t>i</w:t>
-      </w:r>
-      <w:proofErr w:type="spellEnd"/>
-      <w:r>
-        <w:rPr>
-          <w:rFonts w:ascii="Arial" w:hAnsi="Arial" w:cs="Arial"/>
-        </w:rPr>
-        <w:t xml:space="preserve"> takes AFP surveillance or ES). We define the extinction of epidemic as no individuals are infected with poliovirus, meaning that individuals are only present in S, R or H compartments. </w:t>
-      </w:r>
-    </w:p>
-    <w:p>
-      <w:pPr>
-        <w:rPr>
-          <w:rFonts w:ascii="Arial" w:hAnsi="Arial" w:cs="Arial"/>
-          <w:iCs/>
-        </w:rPr>
-      </w:pPr>
-      <w:r>
-        <w:rPr>
-          <w:rFonts w:ascii="Arial" w:hAnsi="Arial" w:cs="Arial"/>
-        </w:rPr>
-        <w:t xml:space="preserve">In some simulations, the epidemic dies out before any poliovirus is detected through either AFP surveillance or ES, we set these timings as null. We calculated the proportion of the detection patterns, and calculated the lead time of ES over AFP surveillance by </w:t>
-      </w:r>
-      <w:proofErr w:type="spellStart"/>
-      <w:proofErr w:type="gramStart"/>
+        <w:t>AFP,</w:t>
+      </w:r>
       <w:r>
         <w:rPr>
           <w:rFonts w:ascii="Arial" w:hAnsi="Arial" w:cs="Arial"/>
           <w:i/>
           <w:iCs/>
+          <w:vertAlign w:val="subscript"/>
+        </w:rPr>
+        <w:t xml:space="preserve">I </w:t>
+      </w:r>
+      <w:r>
+        <w:rPr>
+          <w:rFonts w:ascii="Arial" w:hAnsi="Arial" w:cs="Arial"/>
+        </w:rPr>
+        <w:t xml:space="preserve"> - </w:t>
+      </w:r>
+      <w:r>
+        <w:rPr>
+          <w:rFonts w:ascii="Arial" w:hAnsi="Arial" w:cs="Arial"/>
+          <w:i/>
+          <w:iCs/>
         </w:rPr>
         <w:t>t</w:t>
       </w:r>
       <w:r>
         <w:rPr>
           <w:rFonts w:ascii="Arial" w:hAnsi="Arial" w:cs="Arial"/>
-          <w:i/>
-          <w:iCs/>
           <w:vertAlign w:val="subscript"/>
         </w:rPr>
-        <w:t>AFP,</w:t>
-      </w:r>
-      <w:r>
-        <w:rPr>
-          <w:rFonts w:ascii="Arial" w:hAnsi="Arial" w:cs="Arial"/>
-          <w:i/>
-          <w:iCs/>
+        <w:t>ES,</w:t>
+      </w:r>
+      <w:r>
+        <w:rPr>
+          <w:rFonts w:ascii="Arial" w:hAnsi="Arial" w:cs="Arial"/>
           <w:vertAlign w:val="subscript"/>
         </w:rPr>
         <w:t>I</w:t>
       </w:r>
-      <w:proofErr w:type="spellEnd"/>
-      <w:proofErr w:type="gramEnd"/>
-      <w:r>
-        <w:rPr>
-          <w:rFonts w:ascii="Arial" w:hAnsi="Arial" w:cs="Arial"/>
-          <w:i/>
-          <w:iCs/>
-          <w:vertAlign w:val="subscript"/>
-        </w:rPr>
-        <w:t xml:space="preserve"> </w:t>
-      </w:r>
-      <w:r>
-        <w:rPr>
-          <w:rFonts w:ascii="Arial" w:hAnsi="Arial" w:cs="Arial"/>
-        </w:rPr>
-        <w:t xml:space="preserve"> - </w:t>
-      </w:r>
-      <w:proofErr w:type="spellStart"/>
-      <w:r>
-        <w:rPr>
-          <w:rFonts w:ascii="Arial" w:hAnsi="Arial" w:cs="Arial"/>
-          <w:i/>
-          <w:iCs/>
-        </w:rPr>
-        <w:t>t</w:t>
-      </w:r>
-      <w:r>
-        <w:rPr>
-          <w:rFonts w:ascii="Arial" w:hAnsi="Arial" w:cs="Arial"/>
-          <w:vertAlign w:val="subscript"/>
-        </w:rPr>
-        <w:t>ES,</w:t>
-      </w:r>
-      <w:r>
-        <w:rPr>
-          <w:rFonts w:ascii="Arial" w:hAnsi="Arial" w:cs="Arial"/>
-          <w:vertAlign w:val="subscript"/>
-        </w:rPr>
-        <w:t>I</w:t>
-      </w:r>
-      <w:proofErr w:type="spellEnd"/>
       <w:r>
         <w:rPr>
           <w:rFonts w:ascii="Arial" w:hAnsi="Arial" w:cs="Arial"/>
@@ -3018,15 +2653,7 @@
           <w:iCs/>
         </w:rPr>
         <w:lastRenderedPageBreak/>
-        <w:t xml:space="preserve">The probability of detecting poliovirus through </w:t>
-      </w:r>
-      <w:proofErr w:type="spellStart"/>
-      <w:r>
-        <w:rPr>
-          <w:rFonts w:ascii="Arial" w:hAnsi="Arial" w:cs="Arial"/>
-          <w:iCs/>
-        </w:rPr>
-        <w:t xml:space="preserve">type </w:t>
+        <w:t xml:space="preserve">The probability of detecting poliovirus through type </w:t>
       </w:r>
       <w:r>
         <w:rPr>
@@ -3035,7 +2662,6 @@
         </w:rPr>
         <w:t>s</w:t>
       </w:r>
-      <w:proofErr w:type="spellEnd"/>
       <w:r>
         <w:rPr>
           <w:rFonts w:ascii="Arial" w:hAnsi="Arial" w:cs="Arial"/>
@@ -3261,7 +2887,6 @@
         </w:rPr>
         <w:t xml:space="preserve"> poliovirus is detected before t through the type </w:t>
       </w:r>
-      <w:proofErr w:type="spellStart"/>
       <w:r>
         <w:rPr>
           <w:rFonts w:ascii="Arial" w:hAnsi="Arial" w:cs="Arial"/>
@@ -3269,7 +2894,6 @@
         </w:rPr>
         <w:t>i</w:t>
       </w:r>
-      <w:proofErr w:type="spellEnd"/>
       <w:r>
         <w:rPr>
           <w:rFonts w:ascii="Arial" w:hAnsi="Arial" w:cs="Arial"/>
@@ -3328,7 +2952,6 @@
         </w:rPr>
         <w:t xml:space="preserve">given the epidemic is not extinct, </w:t>
       </w:r>
-      <w:proofErr w:type="gramStart"/>
       <w:r>
         <w:rPr>
           <w:rFonts w:ascii="Arial" w:hAnsi="Arial" w:cs="Arial"/>
@@ -3349,15 +2972,7 @@
           <w:rFonts w:ascii="Arial" w:hAnsi="Arial" w:cs="Arial"/>
           <w:i/>
         </w:rPr>
-        <w:t>(</w:t>
-      </w:r>
-      <w:proofErr w:type="gramEnd"/>
-      <w:r>
-        <w:rPr>
-          <w:rFonts w:ascii="Arial" w:hAnsi="Arial" w:cs="Arial"/>
-          <w:i/>
-        </w:rPr>
-        <w:t>T</w:t>
+        <w:t>(T</w:t>
       </w:r>
       <w:r>
         <w:rPr>
@@ -3661,7 +3276,6 @@
         </w:rPr>
         <w:t xml:space="preserve">where </w:t>
       </w:r>
-      <w:proofErr w:type="spellStart"/>
       <w:r>
         <w:rPr>
           <w:rFonts w:ascii="Arial" w:hAnsi="Arial" w:cs="Arial"/>
@@ -3677,7 +3291,6 @@
         </w:rPr>
         <w:t>j</w:t>
       </w:r>
-      <w:proofErr w:type="spellEnd"/>
       <w:r>
         <w:rPr>
           <w:rFonts w:ascii="Arial" w:hAnsi="Arial" w:cs="Arial"/>
@@ -3700,7 +3313,6 @@
         </w:rPr>
         <w:t xml:space="preserve">tion for </w:t>
       </w:r>
-      <w:proofErr w:type="spellStart"/>
       <w:r>
         <w:rPr>
           <w:rFonts w:ascii="Arial" w:hAnsi="Arial" w:cs="Arial"/>
@@ -3713,15 +3325,7 @@
           <w:rFonts w:ascii="Arial" w:hAnsi="Arial" w:cs="Arial"/>
           <w:iCs/>
         </w:rPr>
-        <w:t>th</w:t>
-      </w:r>
-      <w:proofErr w:type="spellEnd"/>
-      <w:r>
-        <w:rPr>
-          <w:rFonts w:ascii="Arial" w:hAnsi="Arial" w:cs="Arial"/>
-          <w:iCs/>
-        </w:rPr>
-        <w:t xml:space="preserve"> simulation realisation</w:t>
+        <w:t>th simulation realisation</w:t>
       </w:r>
       <w:r>
         <w:rPr>
@@ -3752,8 +3356,6 @@
         </w:rPr>
         <w:t xml:space="preserve">for </w:t>
       </w:r>
-      <w:proofErr w:type="spellStart"/>
-      <w:proofErr w:type="gramStart"/>
       <w:r>
         <w:rPr>
           <w:rFonts w:ascii="Arial" w:hAnsi="Arial" w:cs="Arial"/>
@@ -3780,8 +3382,6 @@
         </w:rPr>
         <w:t>I</w:t>
       </w:r>
-      <w:proofErr w:type="spellEnd"/>
-      <w:proofErr w:type="gramEnd"/>
       <w:r>
         <w:rPr>
           <w:rFonts w:ascii="Arial" w:hAnsi="Arial" w:cs="Arial"/>
@@ -3797,7 +3397,6 @@
         </w:rPr>
         <w:t xml:space="preserve"> </w:t>
       </w:r>
-      <w:proofErr w:type="spellStart"/>
       <w:r>
         <w:rPr>
           <w:rFonts w:ascii="Arial" w:hAnsi="Arial" w:cs="Arial"/>
@@ -3820,7 +3419,6 @@
         </w:rPr>
         <w:t>I</w:t>
       </w:r>
-      <w:proofErr w:type="spellEnd"/>
       <w:r>
         <w:rPr>
           <w:rFonts w:ascii="Arial" w:hAnsi="Arial" w:cs="Arial"/>
@@ -3834,7 +3432,6 @@
         </w:rPr>
         <w:t xml:space="preserve"> </w:t>
       </w:r>
-      <w:proofErr w:type="spellStart"/>
       <w:r>
         <w:rPr>
           <w:rFonts w:ascii="Arial" w:hAnsi="Arial" w:cs="Arial"/>
@@ -3850,7 +3447,6 @@
         </w:rPr>
         <w:t>i,j</w:t>
       </w:r>
-      <w:proofErr w:type="spellEnd"/>
       <w:r>
         <w:rPr>
           <w:rFonts w:ascii="Arial" w:hAnsi="Arial" w:cs="Arial"/>
@@ -3858,7 +3454,6 @@
         </w:rPr>
         <w:t xml:space="preserve"> and </w:t>
       </w:r>
-      <w:proofErr w:type="spellStart"/>
       <w:r>
         <w:rPr>
           <w:rFonts w:ascii="Arial" w:hAnsi="Arial" w:cs="Arial"/>
@@ -3874,7 +3469,6 @@
         </w:rPr>
         <w:t>j</w:t>
       </w:r>
-      <w:proofErr w:type="spellEnd"/>
       <w:r>
         <w:rPr>
           <w:rFonts w:ascii="Arial" w:hAnsi="Arial" w:cs="Arial"/>
@@ -3959,17 +3553,8 @@
           <w:rFonts w:ascii="Arial" w:hAnsi="Arial" w:cs="Arial"/>
           <w:iCs/>
         </w:rPr>
-        <w:t xml:space="preserve">for simulations and visualisations </w:t>
-      </w:r>
-      <w:proofErr w:type="gramStart"/>
-      <w:r>
-        <w:rPr>
-          <w:rFonts w:ascii="Arial" w:hAnsi="Arial" w:cs="Arial"/>
-          <w:iCs/>
-        </w:rPr>
-        <w:t>are</w:t>
-      </w:r>
-      <w:proofErr w:type="gramEnd"/>
+        <w:t>for simulations and visualisations are</w:t>
+      </w:r>
       <w:r>
         <w:rPr>
           <w:rFonts w:ascii="Arial" w:hAnsi="Arial" w:cs="Arial"/>
@@ -4063,23 +3648,7 @@
           <w:rFonts w:ascii="Arial" w:hAnsi="Arial" w:cs="Arial"/>
           <w:iCs/>
         </w:rPr>
-        <w:t xml:space="preserve">Calculate the lead </w:t>
-      </w:r>
-      <w:proofErr w:type="gramStart"/>
-      <w:r>
-        <w:rPr>
-          <w:rFonts w:ascii="Arial" w:hAnsi="Arial" w:cs="Arial"/>
-          <w:iCs/>
-        </w:rPr>
-        <w:t>time</w:t>
-      </w:r>
-      <w:proofErr w:type="gramEnd"/>
-      <w:r>
-        <w:rPr>
-          <w:rFonts w:ascii="Arial" w:hAnsi="Arial" w:cs="Arial"/>
-          <w:iCs/>
-        </w:rPr>
-        <w:t xml:space="preserve"> </w:t>
+        <w:t xml:space="preserve">Calculate the lead time </w:t>
       </w:r>
     </w:p>
     <w:p>
@@ -4103,27 +3672,7 @@
           <w:bCs/>
           <w:iCs/>
         </w:rPr>
-        <w:t xml:space="preserve">Calculate the lead time varying the catchment area of </w:t>
-      </w:r>
-      <w:proofErr w:type="gramStart"/>
-      <w:r>
-        <w:rPr>
-          <w:rFonts w:ascii="Arial" w:hAnsi="Arial" w:cs="Arial"/>
-          <w:b/>
-          <w:bCs/>
-          <w:iCs/>
-        </w:rPr>
-        <w:t>ES</w:t>
-      </w:r>
-      <w:proofErr w:type="gramEnd"/>
-      <w:r>
-        <w:rPr>
-          <w:rFonts w:ascii="Arial" w:hAnsi="Arial" w:cs="Arial"/>
-          <w:b/>
-          <w:bCs/>
-          <w:iCs/>
-        </w:rPr>
-        <w:t xml:space="preserve"> </w:t>
+        <w:t xml:space="preserve">Calculate the lead time varying the catchment area of ES </w:t>
       </w:r>
     </w:p>
     <w:p>
@@ -4242,7 +3791,6 @@
         </w:rPr>
         <w:t>, 50</w:t>
       </w:r>
-      <w:proofErr w:type="gramStart"/>
       <w:r>
         <w:rPr>
           <w:rFonts w:ascii="Arial" w:hAnsi="Arial" w:cs="Arial"/>
@@ -4256,15 +3804,7 @@
           <w:rFonts w:ascii="Arial" w:hAnsi="Arial" w:cs="Arial"/>
           <w:iCs/>
         </w:rPr>
-        <w:t xml:space="preserve"> ,</w:t>
-      </w:r>
-      <w:proofErr w:type="gramEnd"/>
-      <w:r>
-        <w:rPr>
-          <w:rFonts w:ascii="Arial" w:hAnsi="Arial" w:cs="Arial"/>
-          <w:iCs/>
-        </w:rPr>
-        <w:t xml:space="preserve"> 75</w:t>
+        <w:t xml:space="preserve"> , 75</w:t>
       </w:r>
       <w:r>
         <w:rPr>
@@ -4465,7 +4005,7 @@
                     <pic:cNvPicPr/>
                   </pic:nvPicPr>
                   <pic:blipFill>
-                    <a:blip r:embed="rId30"/>
+                    <a:blip r:embed="rId31"/>
                     <a:stretch>
                       <a:fillRect/>
                     </a:stretch>
@@ -5409,8 +4949,6 @@
         </w:rPr>
         <w:t>(</w:t>
       </w:r>
-      <w:proofErr w:type="spellStart"/>
-      <w:proofErr w:type="gramStart"/>
       <w:r>
         <w:rPr>
           <w:rFonts w:ascii="Arial" w:hAnsi="Arial" w:cs="Arial"/>
@@ -5422,28 +4960,13 @@
           <w:rFonts w:ascii="Arial" w:hAnsi="Arial" w:cs="Arial"/>
           <w:vertAlign w:val="subscript"/>
         </w:rPr>
-        <w:t>a</w:t>
-      </w:r>
-      <w:proofErr w:type="spellEnd"/>
-      <w:r>
-        <w:rPr>
-          <w:rFonts w:ascii="Arial" w:hAnsi="Arial" w:cs="Arial"/>
-          <w:vertAlign w:val="subscript"/>
-        </w:rPr>
-        <w:t>,</w:t>
-      </w:r>
-      <w:r>
-        <w:rPr>
-          <w:rFonts w:ascii="Arial" w:hAnsi="Arial" w:cs="Arial"/>
-        </w:rPr>
-        <w:t>+</w:t>
-      </w:r>
-      <w:proofErr w:type="gramEnd"/>
-      <w:r>
-        <w:rPr>
-          <w:rFonts w:ascii="Arial" w:hAnsi="Arial" w:cs="Arial"/>
-        </w:rPr>
-        <w:t>I</w:t>
+        <w:t>a,</w:t>
+      </w:r>
+      <w:r>
+        <w:rPr>
+          <w:rFonts w:ascii="Arial" w:hAnsi="Arial" w:cs="Arial"/>
+        </w:rPr>
+        <w:t>+I</w:t>
       </w:r>
       <w:r>
         <w:rPr>
@@ -5700,7 +5223,6 @@
         </w:rPr>
         <w:t xml:space="preserve">take </w:t>
       </w:r>
-      <w:proofErr w:type="spellStart"/>
       <w:r>
         <w:rPr>
           <w:rFonts w:ascii="Arial" w:hAnsi="Arial" w:cs="Arial"/>
@@ -5716,7 +5238,6 @@
         </w:rPr>
         <w:t>t</w:t>
       </w:r>
-      <w:proofErr w:type="spellEnd"/>
       <w:r>
         <w:rPr>
           <w:rFonts w:ascii="Arial" w:hAnsi="Arial" w:cs="Arial"/>
@@ -5742,8 +5263,6 @@
         </w:rPr>
         <w:t xml:space="preserve">and let test sensitivity </w:t>
       </w:r>
-      <w:proofErr w:type="spellStart"/>
-      <w:proofErr w:type="gramStart"/>
       <w:r>
         <w:rPr>
           <w:rFonts w:ascii="Arial" w:hAnsi="Arial" w:cs="Arial"/>
@@ -5766,8 +5285,6 @@
         </w:rPr>
         <w:t>est</w:t>
       </w:r>
-      <w:proofErr w:type="spellEnd"/>
-      <w:proofErr w:type="gramEnd"/>
       <w:r>
         <w:rPr>
           <w:rFonts w:ascii="Arial" w:hAnsi="Arial" w:cs="Arial"/>
@@ -5778,14 +5295,7 @@
         <w:rPr>
           <w:rFonts w:ascii="Arial" w:hAnsi="Arial" w:cs="Arial"/>
         </w:rPr>
-        <w:t xml:space="preserve">and the number of polio-positive sample, </w:t>
-      </w:r>
-      <w:proofErr w:type="spellStart"/>
-      <w:r>
-        <w:rPr>
-          <w:rFonts w:ascii="Arial" w:hAnsi="Arial" w:cs="Arial"/>
-        </w:rPr>
-        <w:t>w</w:t>
+        <w:t>and the number of polio-positive sample, w</w:t>
       </w:r>
       <w:r>
         <w:rPr>
@@ -5794,7 +5304,6 @@
         </w:rPr>
         <w:t>t</w:t>
       </w:r>
-      <w:proofErr w:type="spellEnd"/>
       <w:r>
         <w:rPr>
           <w:rFonts w:ascii="Arial" w:hAnsi="Arial" w:cs="Arial"/>
@@ -6008,21 +5517,7 @@
         <w:rPr>
           <w:rFonts w:ascii="Arial" w:hAnsi="Arial" w:cs="Arial"/>
         </w:rPr>
-        <w:t xml:space="preserve">, to be diagnosed with the poliovirus, we </w:t>
-      </w:r>
-      <w:proofErr w:type="gramStart"/>
-      <w:r>
-        <w:rPr>
-          <w:rFonts w:ascii="Arial" w:hAnsi="Arial" w:cs="Arial"/>
-        </w:rPr>
-        <w:t>have to</w:t>
-      </w:r>
-      <w:proofErr w:type="gramEnd"/>
-      <w:r>
-        <w:rPr>
-          <w:rFonts w:ascii="Arial" w:hAnsi="Arial" w:cs="Arial"/>
-        </w:rPr>
-        <w:t xml:space="preserve"> consider the probability of seeking </w:t>
+        <w:t xml:space="preserve">, to be diagnosed with the poliovirus, we have to consider the probability of seeking </w:t>
       </w:r>
       <w:r>
         <w:rPr>
@@ -6051,8 +5546,6 @@
         </w:rPr>
         <w:t xml:space="preserve">, </w:t>
       </w:r>
-      <w:proofErr w:type="spellStart"/>
-      <w:proofErr w:type="gramStart"/>
       <w:r>
         <w:rPr>
           <w:rFonts w:ascii="Arial" w:hAnsi="Arial" w:cs="Arial"/>
@@ -6075,8 +5568,6 @@
         </w:rPr>
         <w:t>sample</w:t>
       </w:r>
-      <w:proofErr w:type="spellEnd"/>
-      <w:proofErr w:type="gramEnd"/>
       <w:r>
         <w:rPr>
           <w:rFonts w:ascii="Arial" w:hAnsi="Arial" w:cs="Arial"/>
@@ -6090,7 +5581,6 @@
         </w:rPr>
         <w:t xml:space="preserve"> </w:t>
       </w:r>
-      <w:proofErr w:type="spellStart"/>
       <w:r>
         <w:rPr>
           <w:rFonts w:ascii="Arial" w:hAnsi="Arial" w:cs="Arial"/>
@@ -6106,7 +5596,6 @@
         </w:rPr>
         <w:t>AFP,test</w:t>
       </w:r>
-      <w:proofErr w:type="spellEnd"/>
       <w:r>
         <w:rPr>
           <w:rFonts w:ascii="Arial" w:hAnsi="Arial" w:cs="Arial"/>
@@ -6360,6 +5849,24 @@
           <w:b/>
           <w:bCs/>
         </w:rPr>
+        <w:br w:type="page"/>
+      </w:r>
+    </w:p>
+    <w:p>
+      <w:pPr>
+        <w:rPr>
+          <w:rFonts w:ascii="Arial" w:hAnsi="Arial" w:cs="Arial"/>
+          <w:b/>
+          <w:bCs/>
+        </w:rPr>
+      </w:pPr>
+      <w:r>
+        <w:rPr>
+          <w:rFonts w:ascii="Arial" w:hAnsi="Arial" w:cs="Arial"/>
+          <w:b/>
+          <w:bCs/>
+        </w:rPr>
+        <w:lastRenderedPageBreak/>
         <w:t>Parameter</w:t>
       </w:r>
       <w:r>
@@ -6521,7 +6028,15 @@
                 <w:sz w:val="20"/>
                 <w:szCs w:val="20"/>
               </w:rPr>
-              <w:t>10</w:t>
+              <w:t>1</w:t>
+            </w:r>
+            <w:r>
+              <w:rPr>
+                <w:rFonts w:ascii="Arial" w:hAnsi="Arial" w:cs="Arial"/>
+                <w:sz w:val="20"/>
+                <w:szCs w:val="20"/>
+              </w:rPr>
+              <w:t xml:space="preserve">.05 / 1.10 </w:t>
             </w:r>
           </w:p>
         </w:tc>
@@ -6537,17 +6052,9 @@
                 <w:szCs w:val="20"/>
               </w:rPr>
             </w:pPr>
-            <w:hyperlink r:id="rId31" w:history="1">
-              <w:r>
-                <w:rPr>
-                  <w:rStyle w:val="Hyperlink"/>
-                  <w:rFonts w:ascii="Arial" w:hAnsi="Arial" w:cs="Arial"/>
-                  <w:sz w:val="20"/>
-                  <w:szCs w:val="20"/>
-                </w:rPr>
-                <w:t>Kimberly M. Thompson 2020</w:t>
-              </w:r>
-            </w:hyperlink>
+            <w:r>
+              <w:t>From simulation results.</w:t>
+            </w:r>
           </w:p>
         </w:tc>
       </w:tr>
@@ -6600,7 +6107,7 @@
           </w:tcPr>
           <w:p>
             <w:r>
-              <w:t>10,000</w:t>
+              <w:t>Grid level.</w:t>
             </w:r>
           </w:p>
         </w:tc>
@@ -6616,11 +6123,9 @@
                 <w:szCs w:val="20"/>
               </w:rPr>
             </w:pPr>
-            <w:proofErr w:type="spellStart"/>
             <w:r>
               <w:t>WorldPop</w:t>
             </w:r>
-            <w:proofErr w:type="spellEnd"/>
           </w:p>
         </w:tc>
       </w:tr>
@@ -6859,39 +6364,7 @@
                   <w:rStyle w:val="Hyperlink"/>
                   <w:rFonts w:ascii="Arial" w:hAnsi="Arial" w:cs="Arial"/>
                 </w:rPr>
-                <w:t xml:space="preserve">Radboud J. </w:t>
-              </w:r>
-              <w:proofErr w:type="spellStart"/>
-              <w:r>
-                <w:rPr>
-                  <w:rStyle w:val="Hyperlink"/>
-                  <w:rFonts w:ascii="Arial" w:hAnsi="Arial" w:cs="Arial"/>
-                </w:rPr>
-                <w:t>Duintjer</w:t>
-              </w:r>
-              <w:proofErr w:type="spellEnd"/>
-              <w:r>
-                <w:rPr>
-                  <w:rStyle w:val="Hyperlink"/>
-                  <w:rFonts w:ascii="Arial" w:hAnsi="Arial" w:cs="Arial"/>
-                </w:rPr>
-                <w:t xml:space="preserve"> </w:t>
-              </w:r>
-              <w:proofErr w:type="spellStart"/>
-              <w:r>
-                <w:rPr>
-                  <w:rStyle w:val="Hyperlink"/>
-                  <w:rFonts w:ascii="Arial" w:hAnsi="Arial" w:cs="Arial"/>
-                </w:rPr>
-                <w:t>Tebbens</w:t>
-              </w:r>
-              <w:proofErr w:type="spellEnd"/>
-              <w:r>
-                <w:rPr>
-                  <w:rStyle w:val="Hyperlink"/>
-                  <w:rFonts w:ascii="Arial" w:hAnsi="Arial" w:cs="Arial"/>
-                </w:rPr>
-                <w:t xml:space="preserve"> 2013</w:t>
+                <w:t>Radboud J. Duintjer Tebbens 2013</w:t>
               </w:r>
             </w:hyperlink>
           </w:p>
@@ -6919,17 +6392,7 @@
                 <w:sz w:val="20"/>
                 <w:szCs w:val="20"/>
               </w:rPr>
-              <w:lastRenderedPageBreak/>
-              <w:t>Paralysis-to-infection ratio (</w:t>
-            </w:r>
-            <w:proofErr w:type="spellStart"/>
-            <w:r>
-              <w:rPr>
-                <w:rFonts w:ascii="Arial" w:hAnsi="Arial" w:cs="Arial"/>
-                <w:sz w:val="20"/>
-                <w:szCs w:val="20"/>
-              </w:rPr>
-              <w:t>p</w:t>
+              <w:t>Paralysis-to-infection ratio (p</w:t>
             </w:r>
             <w:r>
               <w:rPr>
@@ -6940,7 +6403,6 @@
               </w:rPr>
               <w:t>AFP</w:t>
             </w:r>
-            <w:proofErr w:type="spellEnd"/>
             <w:r>
               <w:rPr>
                 <w:rFonts w:ascii="Arial" w:hAnsi="Arial" w:cs="Arial"/>
@@ -7248,39 +6710,7 @@
                   <w:rStyle w:val="Hyperlink"/>
                   <w:rFonts w:ascii="Arial" w:hAnsi="Arial" w:cs="Arial"/>
                 </w:rPr>
-                <w:t xml:space="preserve">Radboud J. </w:t>
-              </w:r>
-              <w:proofErr w:type="spellStart"/>
-              <w:r>
-                <w:rPr>
-                  <w:rStyle w:val="Hyperlink"/>
-                  <w:rFonts w:ascii="Arial" w:hAnsi="Arial" w:cs="Arial"/>
-                </w:rPr>
-                <w:t>Duintjer</w:t>
-              </w:r>
-              <w:proofErr w:type="spellEnd"/>
-              <w:r>
-                <w:rPr>
-                  <w:rStyle w:val="Hyperlink"/>
-                  <w:rFonts w:ascii="Arial" w:hAnsi="Arial" w:cs="Arial"/>
-                </w:rPr>
-                <w:t xml:space="preserve"> </w:t>
-              </w:r>
-              <w:proofErr w:type="spellStart"/>
-              <w:r>
-                <w:rPr>
-                  <w:rStyle w:val="Hyperlink"/>
-                  <w:rFonts w:ascii="Arial" w:hAnsi="Arial" w:cs="Arial"/>
-                </w:rPr>
-                <w:t>Tebbens</w:t>
-              </w:r>
-              <w:proofErr w:type="spellEnd"/>
-              <w:r>
-                <w:rPr>
-                  <w:rStyle w:val="Hyperlink"/>
-                  <w:rFonts w:ascii="Arial" w:hAnsi="Arial" w:cs="Arial"/>
-                </w:rPr>
-                <w:t xml:space="preserve"> 2013</w:t>
+                <w:t>Radboud J. Duintjer Tebbens 2013</w:t>
               </w:r>
             </w:hyperlink>
           </w:p>
@@ -7303,7 +6733,6 @@
                 <w:lang w:val="en-US"/>
               </w:rPr>
             </w:pPr>
-            <w:proofErr w:type="gramStart"/>
             <w:r>
               <w:rPr>
                 <w:rFonts w:ascii="Arial" w:hAnsi="Arial" w:cs="Arial"/>
@@ -7324,15 +6753,7 @@
                 <w:rFonts w:ascii="Arial" w:hAnsi="Arial" w:cs="Arial"/>
                 <w:vertAlign w:val="subscript"/>
               </w:rPr>
-              <w:t xml:space="preserve"> ,</w:t>
-            </w:r>
-            <w:proofErr w:type="gramEnd"/>
-            <w:r>
-              <w:rPr>
-                <w:rFonts w:ascii="Arial" w:hAnsi="Arial" w:cs="Arial"/>
-                <w:vertAlign w:val="subscript"/>
-              </w:rPr>
-              <w:t xml:space="preserve"> </w:t>
+              <w:t xml:space="preserve"> , </w:t>
             </w:r>
             <w:r>
               <w:rPr>
@@ -7410,8 +6831,6 @@
                 <w:szCs w:val="20"/>
               </w:rPr>
             </w:pPr>
-            <w:proofErr w:type="spellStart"/>
-            <w:proofErr w:type="gramStart"/>
             <w:r>
               <w:rPr>
                 <w:rFonts w:ascii="Arial" w:hAnsi="Arial" w:cs="Arial"/>
@@ -7432,16 +6851,7 @@
                 <w:rFonts w:ascii="Arial" w:hAnsi="Arial" w:cs="Arial"/>
                 <w:vertAlign w:val="subscript"/>
               </w:rPr>
-              <w:t>sample</w:t>
-            </w:r>
-            <w:proofErr w:type="spellEnd"/>
-            <w:proofErr w:type="gramEnd"/>
-            <w:r>
-              <w:rPr>
-                <w:rFonts w:ascii="Arial" w:hAnsi="Arial" w:cs="Arial"/>
-                <w:vertAlign w:val="subscript"/>
-              </w:rPr>
-              <w:t xml:space="preserve"> </w:t>
+              <w:t xml:space="preserve">sample </w:t>
             </w:r>
             <w:r>
               <w:rPr>
@@ -7506,8 +6916,6 @@
                 <w:szCs w:val="20"/>
               </w:rPr>
             </w:pPr>
-            <w:proofErr w:type="spellStart"/>
-            <w:proofErr w:type="gramStart"/>
             <w:r>
               <w:rPr>
                 <w:rFonts w:ascii="Arial" w:hAnsi="Arial" w:cs="Arial"/>
@@ -7523,8 +6931,6 @@
               </w:rPr>
               <w:t>AFP,test</w:t>
             </w:r>
-            <w:proofErr w:type="spellEnd"/>
-            <w:proofErr w:type="gramEnd"/>
             <w:r>
               <w:rPr>
                 <w:rFonts w:ascii="Arial" w:hAnsi="Arial" w:cs="Arial"/>
@@ -7603,7 +7009,6 @@
           <w:szCs w:val="24"/>
         </w:rPr>
       </w:pPr>
-      <w:proofErr w:type="spellStart"/>
       <w:r>
         <w:rPr>
           <w:rFonts w:ascii="Arial" w:hAnsi="Arial" w:cs="Arial"/>
@@ -7612,18 +7017,7 @@
           <w:sz w:val="24"/>
           <w:szCs w:val="24"/>
         </w:rPr>
-        <w:t>Spatio</w:t>
-      </w:r>
-      <w:proofErr w:type="spellEnd"/>
-      <w:r>
-        <w:rPr>
-          <w:rFonts w:ascii="Arial" w:hAnsi="Arial" w:cs="Arial"/>
-          <w:b/>
-          <w:bCs/>
-          <w:sz w:val="24"/>
-          <w:szCs w:val="24"/>
-        </w:rPr>
-        <w:t xml:space="preserve">-temporal SEIR model incorporating the radiation model.  </w:t>
+        <w:t xml:space="preserve">Spatio-temporal SEIR model incorporating the radiation model.  </w:t>
       </w:r>
     </w:p>
     <w:p>
@@ -8631,19 +8025,11 @@
         </w:rPr>
         <w:t>λ</w:t>
       </w:r>
-      <w:proofErr w:type="spellStart"/>
-      <w:r>
-        <w:rPr>
-          <w:rFonts w:ascii="Arial" w:hAnsi="Arial" w:cs="Arial"/>
-        </w:rPr>
-        <w:t>i</w:t>
-      </w:r>
-      <w:proofErr w:type="spellEnd"/>
-      <w:r>
-        <w:rPr>
-          <w:rFonts w:ascii="Arial" w:hAnsi="Arial" w:cs="Arial"/>
-        </w:rPr>
-        <w:t xml:space="preserve"> is given by</w:t>
+      <w:r>
+        <w:rPr>
+          <w:rFonts w:ascii="Arial" w:hAnsi="Arial" w:cs="Arial"/>
+        </w:rPr>
+        <w:t>i is given by</w:t>
       </w:r>
       <w:r>
         <w:rPr>
@@ -9027,7 +8413,6 @@
         </w:rPr>
         <w:t xml:space="preserve">, </w:t>
       </w:r>
-      <w:proofErr w:type="gramStart"/>
       <w:r>
         <w:rPr>
           <w:rFonts w:ascii="Arial" w:hAnsi="Arial" w:cs="Arial"/>
@@ -9048,55 +8433,43 @@
           <w:rFonts w:ascii="Arial" w:hAnsi="Arial" w:cs="Arial"/>
           <w:vertAlign w:val="subscript"/>
         </w:rPr>
+        <w:t>,i</w:t>
+      </w:r>
+      <w:r>
+        <w:rPr>
+          <w:rFonts w:ascii="Arial" w:hAnsi="Arial" w:cs="Arial"/>
+          <w:vertAlign w:val="subscript"/>
+        </w:rPr>
         <w:t>,</w:t>
       </w:r>
-      <w:proofErr w:type="spellStart"/>
+      <w:r>
+        <w:rPr>
+          <w:rFonts w:ascii="Arial" w:hAnsi="Arial" w:cs="Arial"/>
+        </w:rPr>
+        <w:t>+</w:t>
+      </w:r>
+      <w:r>
+        <w:rPr>
+          <w:rFonts w:ascii="Arial" w:hAnsi="Arial" w:cs="Arial"/>
+          <w:i/>
+          <w:iCs/>
+        </w:rPr>
+        <w:t>I</w:t>
+      </w:r>
       <w:r>
         <w:rPr>
           <w:rFonts w:ascii="Arial" w:hAnsi="Arial" w:cs="Arial"/>
           <w:vertAlign w:val="subscript"/>
         </w:rPr>
-        <w:t>i</w:t>
-      </w:r>
-      <w:proofErr w:type="spellEnd"/>
-      <w:proofErr w:type="gramEnd"/>
+        <w:t>AFP</w:t>
+      </w:r>
       <w:r>
         <w:rPr>
           <w:rFonts w:ascii="Arial" w:hAnsi="Arial" w:cs="Arial"/>
           <w:vertAlign w:val="subscript"/>
         </w:rPr>
-        <w:t>,</w:t>
-      </w:r>
-      <w:r>
-        <w:rPr>
-          <w:rFonts w:ascii="Arial" w:hAnsi="Arial" w:cs="Arial"/>
-        </w:rPr>
-        <w:t>+</w:t>
-      </w:r>
-      <w:proofErr w:type="spellStart"/>
-      <w:r>
-        <w:rPr>
-          <w:rFonts w:ascii="Arial" w:hAnsi="Arial" w:cs="Arial"/>
-          <w:i/>
-          <w:iCs/>
-        </w:rPr>
-        <w:t>I</w:t>
-      </w:r>
-      <w:r>
-        <w:rPr>
-          <w:rFonts w:ascii="Arial" w:hAnsi="Arial" w:cs="Arial"/>
-          <w:vertAlign w:val="subscript"/>
-        </w:rPr>
-        <w:t>AFP</w:t>
-      </w:r>
-      <w:r>
-        <w:rPr>
-          <w:rFonts w:ascii="Arial" w:hAnsi="Arial" w:cs="Arial"/>
-          <w:vertAlign w:val="subscript"/>
-        </w:rPr>
         <w:t>,i</w:t>
       </w:r>
-      <w:proofErr w:type="spellEnd"/>
       <w:r>
         <w:rPr>
           <w:rFonts w:ascii="Arial" w:hAnsi="Arial" w:cs="Arial"/>
@@ -9122,21 +8495,7 @@
         <w:rPr>
           <w:rFonts w:ascii="Arial" w:hAnsi="Arial" w:cs="Arial"/>
         </w:rPr>
-        <w:t xml:space="preserve">. The probability of detecting virus per one sample at location </w:t>
-      </w:r>
-      <w:proofErr w:type="spellStart"/>
-      <w:r>
-        <w:rPr>
-          <w:rFonts w:ascii="Arial" w:hAnsi="Arial" w:cs="Arial"/>
-        </w:rPr>
-        <w:t>i</w:t>
-      </w:r>
-      <w:proofErr w:type="spellEnd"/>
-      <w:r>
-        <w:rPr>
-          <w:rFonts w:ascii="Arial" w:hAnsi="Arial" w:cs="Arial"/>
-        </w:rPr>
-        <w:t xml:space="preserve"> at time t is modelled as </w:t>
+        <w:t xml:space="preserve">. The probability of detecting virus per one sample at location i at time t is modelled as </w:t>
       </w:r>
     </w:p>
     <w:p>
@@ -9317,8 +8676,6 @@
         </w:rPr>
         <w:t xml:space="preserve">Let </w:t>
       </w:r>
-      <w:proofErr w:type="spellStart"/>
-      <w:proofErr w:type="gramStart"/>
       <w:r>
         <w:rPr>
           <w:rFonts w:ascii="Arial" w:hAnsi="Arial" w:cs="Arial"/>
@@ -9332,119 +8689,87 @@
           <w:iCs/>
           <w:vertAlign w:val="subscript"/>
         </w:rPr>
-        <w:t>t,i</w:t>
-      </w:r>
-      <w:proofErr w:type="spellEnd"/>
-      <w:proofErr w:type="gramEnd"/>
+        <w:t xml:space="preserve">t,i </w:t>
+      </w:r>
       <w:r>
         <w:rPr>
           <w:rFonts w:ascii="Arial" w:hAnsi="Arial" w:cs="Arial"/>
           <w:iCs/>
           <w:vertAlign w:val="subscript"/>
         </w:rPr>
-        <w:t xml:space="preserve"> </w:t>
-      </w:r>
-      <w:r>
-        <w:rPr>
-          <w:rFonts w:ascii="Arial" w:hAnsi="Arial" w:cs="Arial"/>
-          <w:iCs/>
+        <w:softHyphen/>
+      </w:r>
+      <w:r>
+        <w:rPr>
+          <w:rFonts w:ascii="Arial" w:hAnsi="Arial" w:cs="Arial"/>
+          <w:iCs/>
+        </w:rPr>
+        <w:t xml:space="preserve">be the </w:t>
+      </w:r>
+      <w:r>
+        <w:rPr>
+          <w:rFonts w:ascii="Arial" w:hAnsi="Arial" w:cs="Arial"/>
+          <w:iCs/>
+        </w:rPr>
+        <w:t xml:space="preserve">number of sampling at location i at time t (taking only 0 or 1), and </w:t>
+      </w:r>
+      <w:r>
+        <w:rPr>
+          <w:rFonts w:ascii="Arial" w:hAnsi="Arial" w:cs="Arial"/>
+          <w:i/>
+          <w:iCs/>
+        </w:rPr>
+        <w:t>P</w:t>
+      </w:r>
+      <w:r>
+        <w:rPr>
+          <w:rFonts w:ascii="Arial" w:hAnsi="Arial" w:cs="Arial"/>
           <w:vertAlign w:val="subscript"/>
         </w:rPr>
-        <w:softHyphen/>
-      </w:r>
-      <w:r>
-        <w:rPr>
-          <w:rFonts w:ascii="Arial" w:hAnsi="Arial" w:cs="Arial"/>
-          <w:iCs/>
-        </w:rPr>
-        <w:t xml:space="preserve">be the </w:t>
-      </w:r>
-      <w:r>
-        <w:rPr>
-          <w:rFonts w:ascii="Arial" w:hAnsi="Arial" w:cs="Arial"/>
-          <w:iCs/>
-        </w:rPr>
-        <w:t xml:space="preserve">number of sampling at location </w:t>
-      </w:r>
-      <w:proofErr w:type="spellStart"/>
-      <w:r>
-        <w:rPr>
-          <w:rFonts w:ascii="Arial" w:hAnsi="Arial" w:cs="Arial"/>
-          <w:iCs/>
-        </w:rPr>
-        <w:t>i</w:t>
-      </w:r>
-      <w:proofErr w:type="spellEnd"/>
-      <w:r>
-        <w:rPr>
-          <w:rFonts w:ascii="Arial" w:hAnsi="Arial" w:cs="Arial"/>
-          <w:iCs/>
-        </w:rPr>
-        <w:t xml:space="preserve"> at time t (taking only 0 or 1), and </w:t>
-      </w:r>
-      <w:proofErr w:type="spellStart"/>
+        <w:t>ES,t</w:t>
+      </w:r>
+      <w:r>
+        <w:rPr>
+          <w:rFonts w:ascii="Arial" w:hAnsi="Arial" w:cs="Arial"/>
+          <w:vertAlign w:val="subscript"/>
+        </w:rPr>
+        <w:t>est</w:t>
+      </w:r>
+      <w:r>
+        <w:rPr>
+          <w:rFonts w:ascii="Arial" w:hAnsi="Arial" w:cs="Arial"/>
+          <w:vertAlign w:val="subscript"/>
+        </w:rPr>
+        <w:t xml:space="preserve">  </w:t>
+      </w:r>
+      <w:r>
+        <w:rPr>
+          <w:rFonts w:ascii="Arial" w:hAnsi="Arial" w:cs="Arial"/>
+        </w:rPr>
+        <w:t xml:space="preserve">be the test sensitivity for one collected samples (0.95). The number of polio-positive sample, </w:t>
+      </w:r>
       <w:r>
         <w:rPr>
           <w:rFonts w:ascii="Arial" w:hAnsi="Arial" w:cs="Arial"/>
           <w:i/>
           <w:iCs/>
         </w:rPr>
-        <w:t>P</w:t>
+        <w:t>w</w:t>
       </w:r>
       <w:r>
         <w:rPr>
           <w:rFonts w:ascii="Arial" w:hAnsi="Arial" w:cs="Arial"/>
           <w:vertAlign w:val="subscript"/>
         </w:rPr>
-        <w:t>ES,t</w:t>
+        <w:t>t</w:t>
       </w:r>
       <w:r>
         <w:rPr>
           <w:rFonts w:ascii="Arial" w:hAnsi="Arial" w:cs="Arial"/>
           <w:vertAlign w:val="subscript"/>
         </w:rPr>
-        <w:t>est</w:t>
-      </w:r>
-      <w:proofErr w:type="spellEnd"/>
-      <w:r>
-        <w:rPr>
-          <w:rFonts w:ascii="Arial" w:hAnsi="Arial" w:cs="Arial"/>
-          <w:vertAlign w:val="subscript"/>
-        </w:rPr>
-        <w:t xml:space="preserve">  </w:t>
-      </w:r>
-      <w:r>
-        <w:rPr>
-          <w:rFonts w:ascii="Arial" w:hAnsi="Arial" w:cs="Arial"/>
-        </w:rPr>
-        <w:t xml:space="preserve">be the test sensitivity for one collected samples (0.95). The number of polio-positive sample, </w:t>
-      </w:r>
-      <w:proofErr w:type="spellStart"/>
-      <w:proofErr w:type="gramStart"/>
-      <w:r>
-        <w:rPr>
-          <w:rFonts w:ascii="Arial" w:hAnsi="Arial" w:cs="Arial"/>
-          <w:i/>
-          <w:iCs/>
-        </w:rPr>
-        <w:t>w</w:t>
-      </w:r>
-      <w:r>
-        <w:rPr>
-          <w:rFonts w:ascii="Arial" w:hAnsi="Arial" w:cs="Arial"/>
-          <w:vertAlign w:val="subscript"/>
-        </w:rPr>
-        <w:t>t</w:t>
-      </w:r>
-      <w:r>
-        <w:rPr>
-          <w:rFonts w:ascii="Arial" w:hAnsi="Arial" w:cs="Arial"/>
-          <w:vertAlign w:val="subscript"/>
-        </w:rPr>
         <w:t>,i</w:t>
       </w:r>
-      <w:proofErr w:type="spellEnd"/>
-      <w:proofErr w:type="gramEnd"/>
       <w:r>
         <w:rPr>
           <w:rFonts w:ascii="Arial" w:hAnsi="Arial" w:cs="Arial"/>
@@ -9597,23 +8922,7 @@
           <w:rFonts w:ascii="Arial" w:hAnsi="Arial" w:cs="Arial"/>
           <w:iCs/>
         </w:rPr>
-        <w:t xml:space="preserve">It is the sampling location could be unmatched with the compartment model version of the sampling site. It indicates that if we increase the spatial resolution, it automatically increases the number of samples corresponding to each site. Further consideration is required for </w:t>
-      </w:r>
-      <w:proofErr w:type="gramStart"/>
-      <w:r>
-        <w:rPr>
-          <w:rFonts w:ascii="Arial" w:hAnsi="Arial" w:cs="Arial"/>
-          <w:iCs/>
-        </w:rPr>
-        <w:t>this points</w:t>
-      </w:r>
-      <w:proofErr w:type="gramEnd"/>
-      <w:r>
-        <w:rPr>
-          <w:rFonts w:ascii="Arial" w:hAnsi="Arial" w:cs="Arial"/>
-          <w:iCs/>
-        </w:rPr>
-        <w:t xml:space="preserve">. </w:t>
+        <w:t xml:space="preserve">It is the sampling location could be unmatched with the compartment model version of the sampling site. It indicates that if we increase the spatial resolution, it automatically increases the number of samples corresponding to each site. Further consideration is required for this points. </w:t>
       </w:r>
     </w:p>
     <w:p>
@@ -9712,8 +9021,6 @@
         </w:rPr>
         <w:t xml:space="preserve">, </w:t>
       </w:r>
-      <w:proofErr w:type="spellStart"/>
-      <w:proofErr w:type="gramStart"/>
       <w:r>
         <w:rPr>
           <w:rFonts w:ascii="Arial" w:hAnsi="Arial" w:cs="Arial"/>
@@ -9736,8 +9043,6 @@
         </w:rPr>
         <w:t>sample</w:t>
       </w:r>
-      <w:proofErr w:type="spellEnd"/>
-      <w:proofErr w:type="gramEnd"/>
       <w:r>
         <w:rPr>
           <w:rFonts w:ascii="Arial" w:hAnsi="Arial" w:cs="Arial"/>
@@ -9751,7 +9056,6 @@
         </w:rPr>
         <w:t xml:space="preserve"> </w:t>
       </w:r>
-      <w:proofErr w:type="spellStart"/>
       <w:r>
         <w:rPr>
           <w:rFonts w:ascii="Arial" w:hAnsi="Arial" w:cs="Arial"/>
@@ -9767,7 +9071,6 @@
         </w:rPr>
         <w:t>AFP,test</w:t>
       </w:r>
-      <w:proofErr w:type="spellEnd"/>
       <w:r>
         <w:rPr>
           <w:rFonts w:ascii="Arial" w:hAnsi="Arial" w:cs="Arial"/>
@@ -10463,21 +9766,7 @@
         <w:rPr>
           <w:rFonts w:ascii="Arial" w:hAnsi="Arial" w:cs="Arial"/>
         </w:rPr>
-        <w:t>I assumed monthly environmental sampling. (</w:t>
-      </w:r>
-      <w:proofErr w:type="gramStart"/>
-      <w:r>
-        <w:rPr>
-          <w:rFonts w:ascii="Arial" w:hAnsi="Arial" w:cs="Arial"/>
-        </w:rPr>
-        <w:t>the</w:t>
-      </w:r>
-      <w:proofErr w:type="gramEnd"/>
-      <w:r>
-        <w:rPr>
-          <w:rFonts w:ascii="Arial" w:hAnsi="Arial" w:cs="Arial"/>
-        </w:rPr>
-        <w:t xml:space="preserve"> initial date of sampling is randomly chosen from 1 to 30).</w:t>
+        <w:t>I assumed monthly environmental sampling. (the initial date of sampling is randomly chosen from 1 to 30).</w:t>
       </w:r>
     </w:p>
     <w:p>

</xml_diff>